<commit_message>
added json string cleaning in the converter, added an example for columns in docx template test
</commit_message>
<xml_diff>
--- a/tests/smart_docx/docx/resources/raw/output.docx
+++ b/tests/smart_docx/docx/resources/raw/output.docx
@@ -210,6 +210,328 @@
         </w:rPr>
       </w:pPr>
     </w:p>
+    <w:p>
+      <w:pPr>
+        <w:spacing w:after="0" w:line="240" w:lineRule="auto"/>
+        <w:rPr>
+          <w:rFonts w:ascii="Times New Roman" w:eastAsia="Times New Roman" w:hAnsi="Times New Roman" w:cs="Times New Roman"/>
+          <w:sz w:val="24"/>
+          <w:szCs w:val="24"/>
+          <w:lang w:eastAsia="sl-SI"/>
+        </w:rPr>
+      </w:pPr>
+    </w:p>
+    <w:tbl>
+      <w:tblPr>
+        <w:tblStyle w:val="Tabelamrea"/>
+        <w:tblW w:w="0" w:type="auto"/>
+        <w:tblLook w:val="04A0" w:firstRow="1" w:lastRow="0" w:firstColumn="1" w:lastColumn="0" w:noHBand="0" w:noVBand="1"/>
+      </w:tblPr>
+      <w:tblGrid>
+        <w:gridCol w:w="1431"/>
+        <w:gridCol w:w="2585"/>
+        <w:gridCol w:w="2764"/>
+        <w:gridCol w:w="2570"/>
+      </w:tblGrid>
+      <w:tr>
+        <w:tc>
+          <w:tcPr>
+            <w:tcW w:w="1431" w:type="dxa"/>
+          </w:tcPr>
+          <w:p>
+            <w:pPr>
+              <w:rPr>
+                <w:rFonts w:ascii="Times New Roman" w:eastAsia="Times New Roman" w:hAnsi="Times New Roman" w:cs="Times New Roman"/>
+                <w:sz w:val="24"/>
+                <w:szCs w:val="24"/>
+                <w:lang w:eastAsia="sl-SI"/>
+              </w:rPr>
+            </w:pPr>
+            <w:r>
+              <w:rPr>
+                <w:rFonts w:ascii="Times New Roman" w:eastAsia="Times New Roman" w:hAnsi="Times New Roman" w:cs="Times New Roman"/>
+                <w:sz w:val="24"/>
+                <w:szCs w:val="24"/>
+                <w:lang w:eastAsia="sl-SI"/>
+              </w:rPr>
+              <w:t>Name</w:t>
+            </w:r>
+          </w:p>
+        </w:tc>
+        <w:tc>
+          <w:tcPr>
+            <w:tcW w:w="2764" w:type="dxa"/>
+          </w:tcPr>
+          <w:p>
+            <w:pPr>
+              <w:rPr>
+                <w:rFonts w:ascii="Times New Roman" w:eastAsia="Times New Roman" w:hAnsi="Times New Roman" w:cs="Times New Roman"/>
+                <w:sz w:val="20"/>
+                <w:szCs w:val="20"/>
+                <w:lang w:eastAsia="sl-SI"/>
+              </w:rPr>
+            </w:pPr>
+            <w:r>
+              <w:rPr>
+                <w:rFonts w:ascii="Times New Roman" w:eastAsia="Times New Roman" w:hAnsi="Times New Roman" w:cs="Times New Roman"/>
+                <w:sz w:val="20"/>
+                <w:szCs w:val="20"/>
+                <w:lang w:eastAsia="sl-SI"/>
+              </w:rPr>
+              <w:t xml:space="preserve">Item 1</w:t>
+            </w:r>
+          </w:p>
+        </w:tc>
+        <w:tc>
+          <w:tcPr>
+            <w:tcW w:w="2764" w:type="dxa"/>
+          </w:tcPr>
+          <w:p>
+            <w:pPr>
+              <w:rPr>
+                <w:rFonts w:ascii="Times New Roman" w:eastAsia="Times New Roman" w:hAnsi="Times New Roman" w:cs="Times New Roman"/>
+                <w:sz w:val="20"/>
+                <w:szCs w:val="20"/>
+                <w:lang w:eastAsia="sl-SI"/>
+              </w:rPr>
+            </w:pPr>
+            <w:r>
+              <w:rPr>
+                <w:rFonts w:ascii="Times New Roman" w:eastAsia="Times New Roman" w:hAnsi="Times New Roman" w:cs="Times New Roman"/>
+                <w:sz w:val="20"/>
+                <w:szCs w:val="20"/>
+                <w:lang w:eastAsia="sl-SI"/>
+              </w:rPr>
+              <w:t xml:space="preserve">Item 2</w:t>
+            </w:r>
+          </w:p>
+        </w:tc>
+        <w:tc>
+          <w:tcPr>
+            <w:tcW w:w="2764" w:type="dxa"/>
+          </w:tcPr>
+          <w:p>
+            <w:pPr>
+              <w:rPr>
+                <w:rFonts w:ascii="Times New Roman" w:eastAsia="Times New Roman" w:hAnsi="Times New Roman" w:cs="Times New Roman"/>
+                <w:sz w:val="20"/>
+                <w:szCs w:val="20"/>
+                <w:lang w:eastAsia="sl-SI"/>
+              </w:rPr>
+            </w:pPr>
+            <w:r>
+              <w:rPr>
+                <w:rFonts w:ascii="Times New Roman" w:eastAsia="Times New Roman" w:hAnsi="Times New Roman" w:cs="Times New Roman"/>
+                <w:sz w:val="20"/>
+                <w:szCs w:val="20"/>
+                <w:lang w:eastAsia="sl-SI"/>
+              </w:rPr>
+              <w:t xml:space="preserve">Item 3</w:t>
+            </w:r>
+          </w:p>
+        </w:tc>
+      </w:tr>
+      <w:tr>
+        <w:tc>
+          <w:tcPr>
+            <w:tcW w:w="1431" w:type="dxa"/>
+          </w:tcPr>
+          <w:p>
+            <w:pPr>
+              <w:rPr>
+                <w:rFonts w:ascii="Times New Roman" w:eastAsia="Times New Roman" w:hAnsi="Times New Roman" w:cs="Times New Roman"/>
+                <w:sz w:val="24"/>
+                <w:szCs w:val="24"/>
+                <w:lang w:eastAsia="sl-SI"/>
+              </w:rPr>
+            </w:pPr>
+            <w:proofErr w:type="spellStart"/>
+            <w:r>
+              <w:rPr>
+                <w:rFonts w:ascii="Times New Roman" w:eastAsia="Times New Roman" w:hAnsi="Times New Roman" w:cs="Times New Roman"/>
+                <w:sz w:val="24"/>
+                <w:szCs w:val="24"/>
+                <w:lang w:eastAsia="sl-SI"/>
+              </w:rPr>
+              <w:t>Description</w:t>
+            </w:r>
+            <w:proofErr w:type="spellEnd"/>
+          </w:p>
+        </w:tc>
+        <w:tc>
+          <w:tcPr>
+            <w:tcW w:w="2764" w:type="dxa"/>
+          </w:tcPr>
+          <w:p>
+            <w:pPr>
+              <w:rPr>
+                <w:rFonts w:ascii="Times New Roman" w:eastAsia="Times New Roman" w:hAnsi="Times New Roman" w:cs="Times New Roman"/>
+                <w:sz w:val="20"/>
+                <w:szCs w:val="20"/>
+                <w:lang w:eastAsia="sl-SI"/>
+              </w:rPr>
+            </w:pPr>
+            <w:r>
+              <w:rPr>
+                <w:rFonts w:ascii="Times New Roman" w:eastAsia="Times New Roman" w:hAnsi="Times New Roman" w:cs="Times New Roman"/>
+                <w:sz w:val="20"/>
+                <w:szCs w:val="20"/>
+                <w:lang w:eastAsia="sl-SI"/>
+              </w:rPr>
+              <w:t xml:space="preserve">Description for item 1</w:t>
+            </w:r>
+          </w:p>
+        </w:tc>
+        <w:tc>
+          <w:tcPr>
+            <w:tcW w:w="2764" w:type="dxa"/>
+          </w:tcPr>
+          <w:p>
+            <w:pPr>
+              <w:rPr>
+                <w:rFonts w:ascii="Times New Roman" w:eastAsia="Times New Roman" w:hAnsi="Times New Roman" w:cs="Times New Roman"/>
+                <w:sz w:val="20"/>
+                <w:szCs w:val="20"/>
+                <w:lang w:eastAsia="sl-SI"/>
+              </w:rPr>
+            </w:pPr>
+            <w:r>
+              <w:rPr>
+                <w:rFonts w:ascii="Times New Roman" w:eastAsia="Times New Roman" w:hAnsi="Times New Roman" w:cs="Times New Roman"/>
+                <w:sz w:val="20"/>
+                <w:szCs w:val="20"/>
+                <w:lang w:eastAsia="sl-SI"/>
+              </w:rPr>
+              <w:t xml:space="preserve">Description for item 2</w:t>
+            </w:r>
+          </w:p>
+        </w:tc>
+        <w:tc>
+          <w:tcPr>
+            <w:tcW w:w="2764" w:type="dxa"/>
+          </w:tcPr>
+          <w:p>
+            <w:pPr>
+              <w:rPr>
+                <w:rFonts w:ascii="Times New Roman" w:eastAsia="Times New Roman" w:hAnsi="Times New Roman" w:cs="Times New Roman"/>
+                <w:sz w:val="20"/>
+                <w:szCs w:val="20"/>
+                <w:lang w:eastAsia="sl-SI"/>
+              </w:rPr>
+            </w:pPr>
+            <w:r>
+              <w:rPr>
+                <w:rFonts w:ascii="Times New Roman" w:eastAsia="Times New Roman" w:hAnsi="Times New Roman" w:cs="Times New Roman"/>
+                <w:sz w:val="20"/>
+                <w:szCs w:val="20"/>
+                <w:lang w:eastAsia="sl-SI"/>
+              </w:rPr>
+              <w:t xml:space="preserve">Description for item 3</w:t>
+            </w:r>
+          </w:p>
+        </w:tc>
+      </w:tr>
+      <w:tr>
+        <w:tc>
+          <w:tcPr>
+            <w:tcW w:w="1431" w:type="dxa"/>
+          </w:tcPr>
+          <w:p>
+            <w:pPr>
+              <w:rPr>
+                <w:rFonts w:ascii="Times New Roman" w:eastAsia="Times New Roman" w:hAnsi="Times New Roman" w:cs="Times New Roman"/>
+                <w:sz w:val="24"/>
+                <w:szCs w:val="24"/>
+                <w:lang w:eastAsia="sl-SI"/>
+              </w:rPr>
+            </w:pPr>
+            <w:proofErr w:type="spellStart"/>
+            <w:r>
+              <w:rPr>
+                <w:rFonts w:ascii="Times New Roman" w:eastAsia="Times New Roman" w:hAnsi="Times New Roman" w:cs="Times New Roman"/>
+                <w:sz w:val="24"/>
+                <w:szCs w:val="24"/>
+                <w:lang w:eastAsia="sl-SI"/>
+              </w:rPr>
+              <w:t>Price</w:t>
+            </w:r>
+            <w:proofErr w:type="spellEnd"/>
+          </w:p>
+        </w:tc>
+        <w:tc>
+          <w:tcPr>
+            <w:tcW w:w="2764" w:type="dxa"/>
+          </w:tcPr>
+          <w:p>
+            <w:pPr>
+              <w:rPr>
+                <w:rFonts w:ascii="Times New Roman" w:eastAsia="Times New Roman" w:hAnsi="Times New Roman" w:cs="Times New Roman"/>
+                <w:sz w:val="20"/>
+                <w:szCs w:val="20"/>
+                <w:lang w:eastAsia="sl-SI"/>
+              </w:rPr>
+            </w:pPr>
+            <w:r>
+              <w:rPr>
+                <w:rFonts w:ascii="Times New Roman" w:eastAsia="Times New Roman" w:hAnsi="Times New Roman" w:cs="Times New Roman"/>
+                <w:sz w:val="20"/>
+                <w:szCs w:val="20"/>
+                <w:lang w:eastAsia="sl-SI"/>
+              </w:rPr>
+              <w:t xml:space="preserve">10</w:t>
+            </w:r>
+          </w:p>
+        </w:tc>
+        <w:tc>
+          <w:tcPr>
+            <w:tcW w:w="2764" w:type="dxa"/>
+          </w:tcPr>
+          <w:p>
+            <w:pPr>
+              <w:rPr>
+                <w:rFonts w:ascii="Times New Roman" w:eastAsia="Times New Roman" w:hAnsi="Times New Roman" w:cs="Times New Roman"/>
+                <w:sz w:val="20"/>
+                <w:szCs w:val="20"/>
+                <w:lang w:eastAsia="sl-SI"/>
+              </w:rPr>
+            </w:pPr>
+            <w:r>
+              <w:rPr>
+                <w:rFonts w:ascii="Times New Roman" w:eastAsia="Times New Roman" w:hAnsi="Times New Roman" w:cs="Times New Roman"/>
+                <w:sz w:val="20"/>
+                <w:szCs w:val="20"/>
+                <w:lang w:eastAsia="sl-SI"/>
+              </w:rPr>
+              <w:t xml:space="preserve">20</w:t>
+            </w:r>
+          </w:p>
+        </w:tc>
+        <w:tc>
+          <w:tcPr>
+            <w:tcW w:w="2764" w:type="dxa"/>
+          </w:tcPr>
+          <w:p>
+            <w:pPr>
+              <w:rPr>
+                <w:rFonts w:ascii="Times New Roman" w:eastAsia="Times New Roman" w:hAnsi="Times New Roman" w:cs="Times New Roman"/>
+                <w:sz w:val="20"/>
+                <w:szCs w:val="20"/>
+                <w:lang w:eastAsia="sl-SI"/>
+              </w:rPr>
+            </w:pPr>
+            <w:r>
+              <w:rPr>
+                <w:rFonts w:ascii="Times New Roman" w:eastAsia="Times New Roman" w:hAnsi="Times New Roman" w:cs="Times New Roman"/>
+                <w:sz w:val="20"/>
+                <w:szCs w:val="20"/>
+                <w:lang w:eastAsia="sl-SI"/>
+              </w:rPr>
+              <w:t xml:space="preserve">30</w:t>
+            </w:r>
+          </w:p>
+        </w:tc>
+      </w:tr>
+    </w:tbl>
     <w:p>
       <w:pPr>
         <w:spacing w:after="0" w:line="240" w:lineRule="auto"/>
@@ -973,4 +1295,16 @@
     </a:ext>
   </a:extLst>
 </a:theme>
+</file>
+
+<file path=customXml/item1.xml><?xml version="1.0" encoding="utf-8"?>
+<b:Sources xmlns:b="http://schemas.openxmlformats.org/officeDocument/2006/bibliography" xmlns="http://schemas.openxmlformats.org/officeDocument/2006/bibliography" SelectedStyle="\APASixthEditionOfficeOnline.xsl" StyleName="Standard APA" Version="6"/>
+</file>
+
+<file path=customXml/itemProps1.xml><?xml version="1.0" encoding="utf-8"?>
+<ds:datastoreItem xmlns:ds="http://schemas.openxmlformats.org/officeDocument/2006/customXml" ds:itemID="{4E45D94C-700E-436A-9A7D-E890986187CA}">
+  <ds:schemaRefs>
+    <ds:schemaRef ds:uri="http://schemas.openxmlformats.org/officeDocument/2006/bibliography"/>
+  </ds:schemaRefs>
+</ds:datastoreItem>
 </file>
</xml_diff>

<commit_message>
updated test example for docx template
</commit_message>
<xml_diff>
--- a/tests/smart_docx/docx/resources/raw/output.docx
+++ b/tests/smart_docx/docx/resources/raw/output.docx
@@ -198,6 +198,126 @@
           </w:p>
         </w:tc>
       </w:tr>
+      <w:tr>
+        <w:tc>
+          <w:tcPr>
+            <w:tcW w:w="4675" w:type="dxa"/>
+          </w:tcPr>
+          <w:p>
+            <w:pPr>
+              <w:rPr>
+                <w:lang w:val="en-US"/>
+              </w:rPr>
+            </w:pPr>
+            <w:proofErr w:type="gramStart"/>
+            <w:r>
+              <w:rPr>
+                <w:lang w:val="en-US"/>
+              </w:rPr>
+              <w:t xml:space="preserve">Item 4</w:t>
+            </w:r>
+          </w:p>
+        </w:tc>
+        <w:tc>
+          <w:tcPr>
+            <w:tcW w:w="4675" w:type="dxa"/>
+          </w:tcPr>
+          <w:p>
+            <w:pPr>
+              <w:rPr>
+                <w:lang w:val="en-US"/>
+              </w:rPr>
+            </w:pPr>
+            <w:proofErr w:type="gramStart"/>
+            <w:r>
+              <w:rPr>
+                <w:lang w:val="en-US"/>
+              </w:rPr>
+              <w:t xml:space="preserve">Description for item 4</w:t>
+            </w:r>
+          </w:p>
+        </w:tc>
+      </w:tr>
+      <w:tr>
+        <w:tc>
+          <w:tcPr>
+            <w:tcW w:w="4675" w:type="dxa"/>
+          </w:tcPr>
+          <w:p>
+            <w:pPr>
+              <w:rPr>
+                <w:lang w:val="en-US"/>
+              </w:rPr>
+            </w:pPr>
+            <w:proofErr w:type="gramStart"/>
+            <w:r>
+              <w:rPr>
+                <w:lang w:val="en-US"/>
+              </w:rPr>
+              <w:t xml:space="preserve">Item 5</w:t>
+            </w:r>
+          </w:p>
+        </w:tc>
+        <w:tc>
+          <w:tcPr>
+            <w:tcW w:w="4675" w:type="dxa"/>
+          </w:tcPr>
+          <w:p>
+            <w:pPr>
+              <w:rPr>
+                <w:lang w:val="en-US"/>
+              </w:rPr>
+            </w:pPr>
+            <w:proofErr w:type="gramStart"/>
+            <w:r>
+              <w:rPr>
+                <w:lang w:val="en-US"/>
+              </w:rPr>
+              <w:t xml:space="preserve">Description for item 5</w:t>
+            </w:r>
+          </w:p>
+        </w:tc>
+      </w:tr>
+      <w:tr>
+        <w:tc>
+          <w:tcPr>
+            <w:tcW w:w="4675" w:type="dxa"/>
+          </w:tcPr>
+          <w:p>
+            <w:pPr>
+              <w:rPr>
+                <w:lang w:val="en-US"/>
+              </w:rPr>
+            </w:pPr>
+            <w:proofErr w:type="gramStart"/>
+            <w:r>
+              <w:rPr>
+                <w:lang w:val="en-US"/>
+              </w:rPr>
+              <w:t xml:space="preserve">Item 6</w:t>
+            </w:r>
+          </w:p>
+        </w:tc>
+        <w:tc>
+          <w:tcPr>
+            <w:tcW w:w="4675" w:type="dxa"/>
+          </w:tcPr>
+          <w:p>
+            <w:pPr>
+              <w:rPr>
+                <w:lang w:val="en-US"/>
+              </w:rPr>
+            </w:pPr>
+            <w:proofErr w:type="gramStart"/>
+            <w:r>
+              <w:rPr>
+                <w:lang w:val="en-US"/>
+              </w:rPr>
+              <w:t xml:space="preserve">Description for item 6</w:t>
+            </w:r>
+          </w:p>
+        </w:tc>
+      </w:tr>
     </w:tbl>
     <w:p>
       <w:pPr>
@@ -220,6 +340,15 @@
           <w:lang w:eastAsia="sl-SI"/>
         </w:rPr>
       </w:pPr>
+      <w:r>
+        <w:rPr>
+          <w:rFonts w:ascii="Times New Roman" w:eastAsia="Times New Roman" w:hAnsi="Times New Roman" w:cs="Times New Roman"/>
+          <w:sz w:val="24"/>
+          <w:szCs w:val="24"/>
+          <w:lang w:eastAsia="sl-SI"/>
+        </w:rPr>
+        <w:t xml:space="preserve"/>
+      </w:r>
     </w:p>
     <w:tbl>
       <w:tblPr>
@@ -542,6 +671,346 @@
           <w:lang w:eastAsia="sl-SI"/>
         </w:rPr>
       </w:pPr>
+      <w:r>
+        <w:rPr>
+          <w:rFonts w:ascii="Times New Roman" w:eastAsia="Times New Roman" w:hAnsi="Times New Roman" w:cs="Times New Roman"/>
+          <w:sz w:val="24"/>
+          <w:szCs w:val="24"/>
+          <w:lang w:eastAsia="sl-SI"/>
+        </w:rPr>
+        <w:t xml:space="preserve"/>
+      </w:r>
+    </w:p>
+    <w:tbl>
+      <w:tblPr>
+        <w:tblStyle w:val="Tabelamrea"/>
+        <w:tblW w:w="0" w:type="auto"/>
+        <w:tblLook w:val="04A0" w:firstRow="1" w:lastRow="0" w:firstColumn="1" w:lastColumn="0" w:noHBand="0" w:noVBand="1"/>
+      </w:tblPr>
+      <w:tblGrid>
+        <w:gridCol w:w="1431"/>
+        <w:gridCol w:w="2585"/>
+        <w:gridCol w:w="2764"/>
+        <w:gridCol w:w="2570"/>
+      </w:tblGrid>
+      <w:tr>
+        <w:tc>
+          <w:tcPr>
+            <w:tcW w:w="1431" w:type="dxa"/>
+          </w:tcPr>
+          <w:p>
+            <w:pPr>
+              <w:rPr>
+                <w:rFonts w:ascii="Times New Roman" w:eastAsia="Times New Roman" w:hAnsi="Times New Roman" w:cs="Times New Roman"/>
+                <w:sz w:val="24"/>
+                <w:szCs w:val="24"/>
+                <w:lang w:eastAsia="sl-SI"/>
+              </w:rPr>
+            </w:pPr>
+            <w:r>
+              <w:rPr>
+                <w:rFonts w:ascii="Times New Roman" w:eastAsia="Times New Roman" w:hAnsi="Times New Roman" w:cs="Times New Roman"/>
+                <w:sz w:val="24"/>
+                <w:szCs w:val="24"/>
+                <w:lang w:eastAsia="sl-SI"/>
+              </w:rPr>
+              <w:t>Name</w:t>
+            </w:r>
+          </w:p>
+        </w:tc>
+        <w:tc>
+          <w:tcPr>
+            <w:tcW w:w="2764" w:type="dxa"/>
+          </w:tcPr>
+          <w:p>
+            <w:pPr>
+              <w:rPr>
+                <w:rFonts w:ascii="Times New Roman" w:eastAsia="Times New Roman" w:hAnsi="Times New Roman" w:cs="Times New Roman"/>
+                <w:sz w:val="20"/>
+                <w:szCs w:val="20"/>
+                <w:lang w:eastAsia="sl-SI"/>
+              </w:rPr>
+            </w:pPr>
+            <w:r>
+              <w:rPr>
+                <w:rFonts w:ascii="Times New Roman" w:eastAsia="Times New Roman" w:hAnsi="Times New Roman" w:cs="Times New Roman"/>
+                <w:sz w:val="20"/>
+                <w:szCs w:val="20"/>
+                <w:lang w:eastAsia="sl-SI"/>
+              </w:rPr>
+              <w:t xml:space="preserve">Item 4</w:t>
+            </w:r>
+          </w:p>
+        </w:tc>
+        <w:tc>
+          <w:tcPr>
+            <w:tcW w:w="2764" w:type="dxa"/>
+          </w:tcPr>
+          <w:p>
+            <w:pPr>
+              <w:rPr>
+                <w:rFonts w:ascii="Times New Roman" w:eastAsia="Times New Roman" w:hAnsi="Times New Roman" w:cs="Times New Roman"/>
+                <w:sz w:val="20"/>
+                <w:szCs w:val="20"/>
+                <w:lang w:eastAsia="sl-SI"/>
+              </w:rPr>
+            </w:pPr>
+            <w:r>
+              <w:rPr>
+                <w:rFonts w:ascii="Times New Roman" w:eastAsia="Times New Roman" w:hAnsi="Times New Roman" w:cs="Times New Roman"/>
+                <w:sz w:val="20"/>
+                <w:szCs w:val="20"/>
+                <w:lang w:eastAsia="sl-SI"/>
+              </w:rPr>
+              <w:t xml:space="preserve">Item 5</w:t>
+            </w:r>
+          </w:p>
+        </w:tc>
+        <w:tc>
+          <w:tcPr>
+            <w:tcW w:w="2764" w:type="dxa"/>
+          </w:tcPr>
+          <w:p>
+            <w:pPr>
+              <w:rPr>
+                <w:rFonts w:ascii="Times New Roman" w:eastAsia="Times New Roman" w:hAnsi="Times New Roman" w:cs="Times New Roman"/>
+                <w:sz w:val="20"/>
+                <w:szCs w:val="20"/>
+                <w:lang w:eastAsia="sl-SI"/>
+              </w:rPr>
+            </w:pPr>
+            <w:r>
+              <w:rPr>
+                <w:rFonts w:ascii="Times New Roman" w:eastAsia="Times New Roman" w:hAnsi="Times New Roman" w:cs="Times New Roman"/>
+                <w:sz w:val="20"/>
+                <w:szCs w:val="20"/>
+                <w:lang w:eastAsia="sl-SI"/>
+              </w:rPr>
+              <w:t xml:space="preserve">Item 6</w:t>
+            </w:r>
+          </w:p>
+        </w:tc>
+      </w:tr>
+      <w:tr>
+        <w:tc>
+          <w:tcPr>
+            <w:tcW w:w="1431" w:type="dxa"/>
+          </w:tcPr>
+          <w:p>
+            <w:pPr>
+              <w:rPr>
+                <w:rFonts w:ascii="Times New Roman" w:eastAsia="Times New Roman" w:hAnsi="Times New Roman" w:cs="Times New Roman"/>
+                <w:sz w:val="24"/>
+                <w:szCs w:val="24"/>
+                <w:lang w:eastAsia="sl-SI"/>
+              </w:rPr>
+            </w:pPr>
+            <w:proofErr w:type="spellStart"/>
+            <w:r>
+              <w:rPr>
+                <w:rFonts w:ascii="Times New Roman" w:eastAsia="Times New Roman" w:hAnsi="Times New Roman" w:cs="Times New Roman"/>
+                <w:sz w:val="24"/>
+                <w:szCs w:val="24"/>
+                <w:lang w:eastAsia="sl-SI"/>
+              </w:rPr>
+              <w:t>Description</w:t>
+            </w:r>
+            <w:proofErr w:type="spellEnd"/>
+          </w:p>
+        </w:tc>
+        <w:tc>
+          <w:tcPr>
+            <w:tcW w:w="2764" w:type="dxa"/>
+          </w:tcPr>
+          <w:p>
+            <w:pPr>
+              <w:rPr>
+                <w:rFonts w:ascii="Times New Roman" w:eastAsia="Times New Roman" w:hAnsi="Times New Roman" w:cs="Times New Roman"/>
+                <w:sz w:val="20"/>
+                <w:szCs w:val="20"/>
+                <w:lang w:eastAsia="sl-SI"/>
+              </w:rPr>
+            </w:pPr>
+            <w:r>
+              <w:rPr>
+                <w:rFonts w:ascii="Times New Roman" w:eastAsia="Times New Roman" w:hAnsi="Times New Roman" w:cs="Times New Roman"/>
+                <w:sz w:val="20"/>
+                <w:szCs w:val="20"/>
+                <w:lang w:eastAsia="sl-SI"/>
+              </w:rPr>
+              <w:t xml:space="preserve">Description for item 4</w:t>
+            </w:r>
+          </w:p>
+        </w:tc>
+        <w:tc>
+          <w:tcPr>
+            <w:tcW w:w="2764" w:type="dxa"/>
+          </w:tcPr>
+          <w:p>
+            <w:pPr>
+              <w:rPr>
+                <w:rFonts w:ascii="Times New Roman" w:eastAsia="Times New Roman" w:hAnsi="Times New Roman" w:cs="Times New Roman"/>
+                <w:sz w:val="20"/>
+                <w:szCs w:val="20"/>
+                <w:lang w:eastAsia="sl-SI"/>
+              </w:rPr>
+            </w:pPr>
+            <w:r>
+              <w:rPr>
+                <w:rFonts w:ascii="Times New Roman" w:eastAsia="Times New Roman" w:hAnsi="Times New Roman" w:cs="Times New Roman"/>
+                <w:sz w:val="20"/>
+                <w:szCs w:val="20"/>
+                <w:lang w:eastAsia="sl-SI"/>
+              </w:rPr>
+              <w:t xml:space="preserve">Description for item 5</w:t>
+            </w:r>
+          </w:p>
+        </w:tc>
+        <w:tc>
+          <w:tcPr>
+            <w:tcW w:w="2764" w:type="dxa"/>
+          </w:tcPr>
+          <w:p>
+            <w:pPr>
+              <w:rPr>
+                <w:rFonts w:ascii="Times New Roman" w:eastAsia="Times New Roman" w:hAnsi="Times New Roman" w:cs="Times New Roman"/>
+                <w:sz w:val="20"/>
+                <w:szCs w:val="20"/>
+                <w:lang w:eastAsia="sl-SI"/>
+              </w:rPr>
+            </w:pPr>
+            <w:r>
+              <w:rPr>
+                <w:rFonts w:ascii="Times New Roman" w:eastAsia="Times New Roman" w:hAnsi="Times New Roman" w:cs="Times New Roman"/>
+                <w:sz w:val="20"/>
+                <w:szCs w:val="20"/>
+                <w:lang w:eastAsia="sl-SI"/>
+              </w:rPr>
+              <w:t xml:space="preserve">Description for item 6</w:t>
+            </w:r>
+          </w:p>
+        </w:tc>
+      </w:tr>
+      <w:tr>
+        <w:tc>
+          <w:tcPr>
+            <w:tcW w:w="1431" w:type="dxa"/>
+          </w:tcPr>
+          <w:p>
+            <w:pPr>
+              <w:rPr>
+                <w:rFonts w:ascii="Times New Roman" w:eastAsia="Times New Roman" w:hAnsi="Times New Roman" w:cs="Times New Roman"/>
+                <w:sz w:val="24"/>
+                <w:szCs w:val="24"/>
+                <w:lang w:eastAsia="sl-SI"/>
+              </w:rPr>
+            </w:pPr>
+            <w:proofErr w:type="spellStart"/>
+            <w:r>
+              <w:rPr>
+                <w:rFonts w:ascii="Times New Roman" w:eastAsia="Times New Roman" w:hAnsi="Times New Roman" w:cs="Times New Roman"/>
+                <w:sz w:val="24"/>
+                <w:szCs w:val="24"/>
+                <w:lang w:eastAsia="sl-SI"/>
+              </w:rPr>
+              <w:t>Price</w:t>
+            </w:r>
+            <w:proofErr w:type="spellEnd"/>
+          </w:p>
+        </w:tc>
+        <w:tc>
+          <w:tcPr>
+            <w:tcW w:w="2764" w:type="dxa"/>
+          </w:tcPr>
+          <w:p>
+            <w:pPr>
+              <w:rPr>
+                <w:rFonts w:ascii="Times New Roman" w:eastAsia="Times New Roman" w:hAnsi="Times New Roman" w:cs="Times New Roman"/>
+                <w:sz w:val="20"/>
+                <w:szCs w:val="20"/>
+                <w:lang w:eastAsia="sl-SI"/>
+              </w:rPr>
+            </w:pPr>
+            <w:r>
+              <w:rPr>
+                <w:rFonts w:ascii="Times New Roman" w:eastAsia="Times New Roman" w:hAnsi="Times New Roman" w:cs="Times New Roman"/>
+                <w:sz w:val="20"/>
+                <w:szCs w:val="20"/>
+                <w:lang w:eastAsia="sl-SI"/>
+              </w:rPr>
+              <w:t xml:space="preserve">40</w:t>
+            </w:r>
+          </w:p>
+        </w:tc>
+        <w:tc>
+          <w:tcPr>
+            <w:tcW w:w="2764" w:type="dxa"/>
+          </w:tcPr>
+          <w:p>
+            <w:pPr>
+              <w:rPr>
+                <w:rFonts w:ascii="Times New Roman" w:eastAsia="Times New Roman" w:hAnsi="Times New Roman" w:cs="Times New Roman"/>
+                <w:sz w:val="20"/>
+                <w:szCs w:val="20"/>
+                <w:lang w:eastAsia="sl-SI"/>
+              </w:rPr>
+            </w:pPr>
+            <w:r>
+              <w:rPr>
+                <w:rFonts w:ascii="Times New Roman" w:eastAsia="Times New Roman" w:hAnsi="Times New Roman" w:cs="Times New Roman"/>
+                <w:sz w:val="20"/>
+                <w:szCs w:val="20"/>
+                <w:lang w:eastAsia="sl-SI"/>
+              </w:rPr>
+              <w:t xml:space="preserve">50</w:t>
+            </w:r>
+          </w:p>
+        </w:tc>
+        <w:tc>
+          <w:tcPr>
+            <w:tcW w:w="2764" w:type="dxa"/>
+          </w:tcPr>
+          <w:p>
+            <w:pPr>
+              <w:rPr>
+                <w:rFonts w:ascii="Times New Roman" w:eastAsia="Times New Roman" w:hAnsi="Times New Roman" w:cs="Times New Roman"/>
+                <w:sz w:val="20"/>
+                <w:szCs w:val="20"/>
+                <w:lang w:eastAsia="sl-SI"/>
+              </w:rPr>
+            </w:pPr>
+            <w:r>
+              <w:rPr>
+                <w:rFonts w:ascii="Times New Roman" w:eastAsia="Times New Roman" w:hAnsi="Times New Roman" w:cs="Times New Roman"/>
+                <w:sz w:val="20"/>
+                <w:szCs w:val="20"/>
+                <w:lang w:eastAsia="sl-SI"/>
+              </w:rPr>
+              <w:t xml:space="preserve">60</w:t>
+            </w:r>
+          </w:p>
+        </w:tc>
+      </w:tr>
+    </w:tbl>
+    <w:p>
+      <w:pPr>
+        <w:spacing w:after="0" w:line="240" w:lineRule="auto"/>
+        <w:rPr>
+          <w:rFonts w:ascii="Times New Roman" w:eastAsia="Times New Roman" w:hAnsi="Times New Roman" w:cs="Times New Roman"/>
+          <w:sz w:val="24"/>
+          <w:szCs w:val="24"/>
+          <w:lang w:eastAsia="sl-SI"/>
+        </w:rPr>
+      </w:pPr>
+      <w:r>
+        <w:rPr>
+          <w:rFonts w:ascii="Times New Roman" w:eastAsia="Times New Roman" w:hAnsi="Times New Roman" w:cs="Times New Roman"/>
+          <w:sz w:val="24"/>
+          <w:szCs w:val="24"/>
+          <w:lang w:eastAsia="sl-SI"/>
+        </w:rPr>
+        <w:t xml:space="preserve"/>
+      </w:r>
     </w:p>
     <w:sectPr>
       <w:pgSz w:w="12240" w:h="15840"/>

</xml_diff>